<commit_message>
duplicate edits from Rmd
</commit_message>
<xml_diff>
--- a/inst/ms/EastRiver_Forest_Structure_Paper_03.docx
+++ b/inst/ms/EastRiver_Forest_Structure_Paper_03.docx
@@ -3957,14 +3957,14 @@
     </w:p>
     <w:p>
       <w:pPr>
-        <w:pStyle w:val="FirstParagraph"/>
-      </w:pPr>
-      <w:r>
-        <w:t xml:space="preserve">Forest stand structure can be thought of as an ensemble of emergent properties of ecosystem development manifest on a landscape. Studying such an ensemble at an arbitrary point in time brings inherent limitations. Notably, it seeks to fix a dynamic system and in doing so collapses the legacies of past change, including disturbance history and individual life histories. Nevertheless, we start from the position that undertaking this sort of analysis is valuable (a) on its own as a contribution to the broader field of ecological gradient analysis, and (b) for improving understanding forest dynamics under novel climate forcings and anthropogenic land-use modification, in so far as it establishes a baseline against which to evaluate </w:t>
+        <w:pStyle w:val="BodyText"/>
+      </w:pPr>
+      <w:r>
+        <w:t xml:space="preserve">Forest stand structure can be thought of as an ensemble of emergent properties of ecosystem development manifest on a landscape. Studying such an ensemble at an arbitrary point in time carries inherent limitations, notably, in collapsing the legacies of past change, including disturbance history and individual life histories. Nevertheless, we start from the position that undertaking this sort of analysis is valuable (a) on its own as a contribution to the broader field of ecological gradient analysis, and (b) for improving understanding forest dynamics under novel climate forcings and anthropogenic land-use modification, in so far as it establishes a </w:t>
       </w:r>
       <w:r>
         <w:lastRenderedPageBreak/>
-        <w:t>future change or provides a benchmark for mechanistic modeling of future scenarios.</w:t>
+        <w:t>baseline against which to evaluate future change or provides a benchmark for mechanistic modeling of future scenarios.</w:t>
       </w:r>
     </w:p>
     <w:p>
@@ -3972,7 +3972,7 @@
         <w:pStyle w:val="BodyText"/>
       </w:pPr>
       <w:r>
-        <w:t>Patterns of forest structure are necessarily scale-specific and depend on different covariates at different spatial scales (Wiens 1989). In this watershed-scale analysis, we found factors relating to soil water release (AWC), precipitation input (SWE, ∆SWE), and elevation to predominate as explainers across different measures of stand structure (59.7%–81.1% relative influence in GBM).</w:t>
+        <w:t xml:space="preserve">Patterns of forest structure are necessarily scale-specific and depend on different covariates at different spatial scales (Wiens 1989). In this watershed-scale analysis, we found factors relating to soil water release (AWC), precipitation input (SWE, ∆SWE), and elevation to predominate as explainers across different measures of stand structure (59.7%--81.1% relative influence in GBM). </w:t>
       </w:r>
     </w:p>
     <w:p>
@@ -3988,7 +3988,7 @@
       </w:r>
       <w:proofErr w:type="spellEnd"/>
       <w:r>
-        <w:t xml:space="preserve"> et al. 2020; Allen et al. 2019). Again, the relationships for density and for other structural factors were decoupled. Density was low and stable across low-to-median values on the SWE </w:t>
+        <w:t xml:space="preserve"> et al. 2020; Allen et al. 2019). Again, the relationships for density and for other structural factors were decoupled. Density was low and stable across low-to-median values on the SWE </w:t>
       </w:r>
       <w:proofErr w:type="gramStart"/>
       <w:r>
@@ -3997,6 +3997,126 @@
       <w:proofErr w:type="gramEnd"/>
       <w:r>
         <w:t xml:space="preserve"> increased toward the upper extreme. The other factors showed the opposite trend: high and stable at low-to-median SWE values and decreasing toward the upper extreme.</w:t>
+      </w:r>
+    </w:p>
+    <w:p>
+      <w:pPr>
+        <w:pStyle w:val="BodyText"/>
+      </w:pPr>
+      <w:r>
+        <w:t xml:space="preserve">Because our statistical approaches described </w:t>
+      </w:r>
+      <w:proofErr w:type="spellStart"/>
+      <w:r>
+        <w:t>covariability</w:t>
+      </w:r>
+      <w:proofErr w:type="spellEnd"/>
+      <w:r>
+        <w:t xml:space="preserve">, we were limited in our ability to infer causal direction in these relationships. It is likely that forest canopy structure and snow dynamics create amplifying </w:t>
+      </w:r>
+      <w:r>
+        <w:lastRenderedPageBreak/>
+        <w:t xml:space="preserve">and attenuating </w:t>
+      </w:r>
+      <w:proofErr w:type="gramStart"/>
+      <w:r>
+        <w:t>feedbacks</w:t>
+      </w:r>
+      <w:proofErr w:type="gramEnd"/>
+      <w:r>
+        <w:t>. Tree and canopy structure modifies snow accumulation and ablation (</w:t>
+      </w:r>
+      <w:proofErr w:type="spellStart"/>
+      <w:r>
+        <w:t>Jost</w:t>
+      </w:r>
+      <w:proofErr w:type="spellEnd"/>
+      <w:r>
+        <w:t xml:space="preserve"> et al. 2007, </w:t>
+      </w:r>
+      <w:proofErr w:type="spellStart"/>
+      <w:r>
+        <w:t>Varhola</w:t>
+      </w:r>
+      <w:proofErr w:type="spellEnd"/>
+      <w:r>
+        <w:t xml:space="preserve"> et al. 2010, Schneider et al. 2019). Higher canopy density can increase interception, leading to lower surface accumulation than in adjacent gaps or unforested areas (Martin Dickerson-Lange et al. 2017; Dickerson-Lange et al. 2023; Sun et al. 2023). Intercepted snow can return to the atmosphere via sublimation or deposit on the surface through melt or mass release. Trees also influence snow redistribution by modifying wind patterns and intercepting wind-blown snow (</w:t>
+      </w:r>
+      <w:proofErr w:type="spellStart"/>
+      <w:r>
+        <w:t>Faria</w:t>
+      </w:r>
+      <w:proofErr w:type="spellEnd"/>
+      <w:r>
+        <w:t xml:space="preserve"> et al. 2000). Tree and stand effects on snow melt dynamics are variable. By shading snow from incoming shortwave radiation, trees can slow snowmelt; but as radiating bodies, they can increase melt rates, especially in the zone of influence surrounding individual tree boles (Lawler and Link 2011). The net effects depend in part on scale (Veatch et al. 2009; Bonner et al. 2022; Lundquist et al. 2013). </w:t>
+      </w:r>
+    </w:p>
+    <w:p>
+      <w:pPr>
+        <w:pStyle w:val="BodyText"/>
+      </w:pPr>
+      <w:r>
+        <w:t xml:space="preserve">In the other direction, seasonal snowpack also influences tree growth and forest structure. Seasonal snowpack provides a reservoir that exceeds soil saturation and may delay soil </w:t>
+      </w:r>
+      <w:proofErr w:type="spellStart"/>
+      <w:r>
+        <w:t>drydown</w:t>
+      </w:r>
+      <w:proofErr w:type="spellEnd"/>
+      <w:r>
+        <w:t xml:space="preserve"> well into the growing season (Gleason et al. 2021; Bales et. al 2021). Local canopy influences on melt rate influence the size and duration of this reservoir, in turn modifying the quantity of moisture available to meet summer atmospheric demand. In </w:t>
+      </w:r>
+      <w:r>
+        <w:lastRenderedPageBreak/>
+        <w:t>some regions, particularly those with more arid climates, high peak SWE and longer snowpack duration enhance tree growth (</w:t>
+      </w:r>
+      <w:proofErr w:type="spellStart"/>
+      <w:r>
+        <w:t>Littell</w:t>
+      </w:r>
+      <w:proofErr w:type="spellEnd"/>
+      <w:r>
+        <w:t xml:space="preserve"> et al. 2008, Hu et al. 2010, Trujillo et al. 2012, Anderegg et al. 2013, Gleason et al. 2021). However, in more energy-limited systems, the opposite effect obtains, largely because of constraints on the growing season (</w:t>
+      </w:r>
+      <w:proofErr w:type="spellStart"/>
+      <w:r>
+        <w:t>Littell</w:t>
+      </w:r>
+      <w:proofErr w:type="spellEnd"/>
+      <w:r>
+        <w:t xml:space="preserve"> and Peterson 2005, </w:t>
+      </w:r>
+      <w:proofErr w:type="spellStart"/>
+      <w:r>
+        <w:t>Littell</w:t>
+      </w:r>
+      <w:proofErr w:type="spellEnd"/>
+      <w:r>
+        <w:t xml:space="preserve"> et al. 2008).</w:t>
+      </w:r>
+    </w:p>
+    <w:p>
+      <w:pPr>
+        <w:pStyle w:val="BodyText"/>
+      </w:pPr>
+      <w:r>
+        <w:t xml:space="preserve">The stand density-SWE relationship uncovered in our study suggests that at the hectare-to-watershed scale higher stand density provides </w:t>
+      </w:r>
+      <w:proofErr w:type="gramStart"/>
+      <w:r>
+        <w:t>a net negative feedback</w:t>
+      </w:r>
+      <w:proofErr w:type="gramEnd"/>
+      <w:r>
+        <w:t xml:space="preserve"> to snowpack duration, such that snow disappears faster in areas of higher density, albeit with a diminishing effect at very high densities. It may also be the case that faster snow disappearance has led to </w:t>
+      </w:r>
+      <w:proofErr w:type="gramStart"/>
+      <w:r>
+        <w:t>lower-density</w:t>
+      </w:r>
+      <w:proofErr w:type="gramEnd"/>
+      <w:r>
+        <w:t xml:space="preserve"> stand development over the long term. On the other hand, height, QMD, and BA peaked in areas of below-average melt rate, suggesting that snowpack persistence may be advantageous for individual-tree productivity.</w:t>
       </w:r>
     </w:p>
     <w:p>
@@ -4015,11 +4135,7 @@
         </m:r>
       </m:oMath>
       <w:r>
-        <w:t xml:space="preserve"> = 0.10 bar) and at the permanent wilting </w:t>
-      </w:r>
-      <w:r>
-        <w:lastRenderedPageBreak/>
-        <w:t>point (</w:t>
+        <w:t xml:space="preserve"> = 0.10 bar) and at the permanent wilting point (</w:t>
       </w:r>
       <m:oMath>
         <m:r>
@@ -4030,7 +4146,11 @@
         </m:r>
       </m:oMath>
       <w:r>
-        <w:t xml:space="preserve"> = 15 bar). The associative trends diverged between AWC and density, on the one hand, and height, QMD, and BA, on the other. Density generally increased with AWC, with kinks in the middle range of AWC values. However, the distribution of other factors along AWC was non-linear, with a maximum plateau in the middle range of AWC values and declines at </w:t>
+        <w:t xml:space="preserve"> = 15 bar). The associative trends diverged between AWC and </w:t>
+      </w:r>
+      <w:r>
+        <w:lastRenderedPageBreak/>
+        <w:t xml:space="preserve">density, on the one hand, and height, QMD, and BA, on the other. Density generally increased with AWC, with kinks in the middle range of AWC values. However, the distribution of other factors along AWC was non-linear, with a maximum plateau in the middle range of AWC values and declines at </w:t>
       </w:r>
       <w:proofErr w:type="gramStart"/>
       <w:r>
@@ -4046,11 +4166,11 @@
         <w:pStyle w:val="BodyText"/>
       </w:pPr>
       <w:r>
-        <w:t xml:space="preserve">As for topography, the inflection of height, QMD, and BA curves along the elevation gradient corresponded approximately to the dividing line between montane and subalpine zones, at around 3000–3200 m elevation. To a crude approximation, this suggests that there exists a zone of preference supporting maximum height and diameter growth occurring around this elevational range. This may have to do with cold-air pooling, where minimum temperatures are depressed at low elevations, in addition to the familiar adiabatic lapse with elevations, because of downwelling of cool air into regionally low areas. The interactive effect of elevation and ∆SWE’s on density suggest that this is a plausible interpretation: density </w:t>
+        <w:t>As for topography, the inflection of height, QMD, and BA curves along the elevation gradient corresponded approximately to the dividing line between montane and subalpine zones, at around 3000–3200 m elevation. To a crude approximation, this suggests that there exists a zone of preference supporting maximum height and diameter growth occurring around this elevational range. This may have to do with cold-air pooling, where minimum temperatures are depressed at low elevations, in addition to the familiar adiabatic lapse with elevations, because of downwelling of cool air into regionally low areas. The interactive effect of elevation and ∆SWE’s on density suggest that this is a plausible interpretation: density was limited where low elevation and long snow residence time co-</w:t>
       </w:r>
       <w:r>
         <w:lastRenderedPageBreak/>
-        <w:t xml:space="preserve">was limited where low elevation and long snow residence time co-occurred. </w:t>
+        <w:t xml:space="preserve">occurred. </w:t>
       </w:r>
       <w:proofErr w:type="gramStart"/>
       <w:r>
@@ -4097,7 +4217,7 @@
     </w:p>
     <w:p>
       <w:pPr>
-        <w:pStyle w:val="FirstParagraph"/>
+        <w:pStyle w:val="BodyText"/>
       </w:pPr>
       <w:r>
         <w:t>At broad scales (10</w:t>
@@ -4109,7 +4229,7 @@
         <w:t>12</w:t>
       </w:r>
       <w:r>
-        <w:t>–10</w:t>
+        <w:t>--10</w:t>
       </w:r>
       <w:r>
         <w:rPr>
@@ -4127,19 +4247,19 @@
         <w:t>2</w:t>
       </w:r>
       <w:r>
-        <w:t xml:space="preserve">), gradient analyses have consistently found temperature and moisture to be strong explainers of such emergent </w:t>
+        <w:t xml:space="preserve">), gradient analyses have consistently found temperature and moisture to be strong explainers of such emergent properties as canopy structure and carbon density (Veblen 1986, </w:t>
+      </w:r>
+      <w:proofErr w:type="spellStart"/>
+      <w:r>
+        <w:t>Hessberg</w:t>
+      </w:r>
+      <w:proofErr w:type="spellEnd"/>
+      <w:r>
+        <w:t xml:space="preserve"> </w:t>
       </w:r>
       <w:r>
         <w:lastRenderedPageBreak/>
-        <w:t xml:space="preserve">properties as canopy structure and carbon density (Veblen 1986, Urban et al. 2000, </w:t>
-      </w:r>
-      <w:proofErr w:type="spellStart"/>
-      <w:r>
-        <w:t>Hessberg</w:t>
-      </w:r>
-      <w:proofErr w:type="spellEnd"/>
-      <w:r>
-        <w:t xml:space="preserve"> et al. 2007, Holden and Jolly 2011). However, Stephenson (1990, 1998) and Urban (2000) note that temperature-moisture axes may be less relevant to vegetation productivity than other components of the water and energy balance. While simple to measure or index, temperature and moisture on their own offer unreliable approximations of how much water and energy are available for plants to use. Their interdependence may also obscure more meaningful vegetation-environment interactions: temperature and moisture tend to covary closely along elevational and latitudinal gradients, but temperature also partially drives atmospheric demand and influences stomatal regulation, contributing both positive and negative </w:t>
+        <w:t xml:space="preserve">et al. 2007, Holden and Jolly 2011). However, Stephenson (1990, 1998) and Urban (2000) find that, while simple to measure or index, temperature and moisture on their own may offer unstable approximations of plant-available water and energy. The asynchrony of peak precipitation input and peak atmospheric demand in domains such as the high-elevation watershed considered here can lead to seasonal bias in estimates of water/energy availability or limitation. The interdependence of these factors may also obscure more meaningful vegetation-environment interactions: temperature and moisture tend to covary closely along elevational and latitudinal gradients, but temperature also partially drives atmospheric demand and influences stomatal regulation, contributing both positive and negative </w:t>
       </w:r>
       <w:proofErr w:type="gramStart"/>
       <w:r>
@@ -4147,7 +4267,15 @@
       </w:r>
       <w:proofErr w:type="gramEnd"/>
       <w:r>
-        <w:t xml:space="preserve"> to plant-available moisture (Peters et al. 2018). This may particularly so at smaller scales, where local </w:t>
+        <w:t xml:space="preserve"> to plant-available moisture (Peters et al. 2018). These interactions may particularly </w:t>
+      </w:r>
+      <w:proofErr w:type="gramStart"/>
+      <w:r>
+        <w:t>pronounced</w:t>
+      </w:r>
+      <w:proofErr w:type="gramEnd"/>
+      <w:r>
+        <w:t xml:space="preserve"> at smaller scales, where local </w:t>
       </w:r>
       <w:proofErr w:type="spellStart"/>
       <w:r>
@@ -4163,11 +4291,23 @@
       </w:r>
       <w:proofErr w:type="spellEnd"/>
       <w:r>
-        <w:t xml:space="preserve"> 2011; Adams et al. 2014; Barnard et al. 2017). More appropriate measures, in this view, are AET and CWD, more-or-less orthogonal vectors that capture both the amount of energy and water available to facilitate transpiration and C assimilation and the amount of unmet atmospheric demand. Because AET has been well correlated with net primary production (negatively, for CWD) (Rosenzweig 1968; Lieth 1975; Fritts 1976; Webb et. al 1983) and </w:t>
+        <w:t xml:space="preserve"> 2011; Adams et al. 2014; Barnard et al. 2017). More appropriate measures, in their view, are AET and CWD, axes that capture the energy and water available to facilitate transpiration and C assimilation, plus unmet atmospheric demand. Because AET has been well correlated with net primary production (negatively, for CWD) (Rosenzweig 1968; Lieth 1975; Fritts 1976; Webb et. al 1983) and CWD with canopy height </w:t>
       </w:r>
       <w:r>
         <w:lastRenderedPageBreak/>
-        <w:t>CWD with canopy height (Fricker et al. 2019), we expected AET and CWD to have the strongest associations with the five measures of forest structure. We further expected these strong climatic signals to be amplified or modulated by other local topographic and substrate properties, given these factors’ importance for ecosystem development at the micro-scale (1:10</w:t>
+        <w:t>(Fricker et al. 2019), we expected AET and CWD to have the strongest associations with the five measures of forest structure. We further expected these strong climatic signals to be amplified or modulated by other local topographic and substrate properties, given these factors' importance for ecosystem development at the micro-scale (1</w:t>
+      </w:r>
+      <w:r>
+        <w:t>0</w:t>
+      </w:r>
+      <w:r>
+        <w:rPr>
+          <w:vertAlign w:val="superscript"/>
+        </w:rPr>
+        <w:t>0</w:t>
+      </w:r>
+      <w:r>
+        <w:t>:10</w:t>
       </w:r>
       <w:r>
         <w:rPr>
@@ -4193,7 +4333,7 @@
       </w:r>
       <w:proofErr w:type="spellEnd"/>
       <w:r>
-        <w:t xml:space="preserve"> 1982).</w:t>
+        <w:t xml:space="preserve"> 1982). </w:t>
       </w:r>
     </w:p>
     <w:p>
@@ -4201,7 +4341,7 @@
         <w:pStyle w:val="BodyText"/>
       </w:pPr>
       <w:r>
-        <w:t>Our results did not accord precisely with these expectations, raising questions for us about water and energy limitation in this high-elevation forested system. We initially assumed that because our domain spanned a 1300 m elevational gradient above 2700 m, we would see evidence of a water-energy (W-E) thresholding effect. It is generally thought that above the W-E threshold, plant growth should be more sensitive to variability in radiation, since PET rarely exceeds AET, and the growing season is short (</w:t>
+        <w:t>Our results did not accord with these expectations, raising questions about water and energy limitation in this high-elevation forested system. We initially assumed that because our domain spanned a 1300 m elevational gradient above 2700 m, we would see evidence of a water-energy (W-E) thresholding effect. It is generally thought that above the W-E threshold, plant growth should be more sensitive to variability in radiation, since PET rarely exceeds AET, and the growing season is short (</w:t>
       </w:r>
       <w:proofErr w:type="spellStart"/>
       <w:r>
@@ -4225,7 +4365,7 @@
       </w:r>
       <w:proofErr w:type="spellEnd"/>
       <w:r>
-        <w:t xml:space="preserve"> et al., 2013). We thought stands on the lower end of this range might be sensitive to factors governing water deficit, but that factors governing the radiation budget (AET, heat load, e.g.) would predominate across </w:t>
+        <w:t xml:space="preserve"> et al., 2013). We thought stands on the lower end of our elevation range might be sensitive to factors governing water deficit, but that factors governing the radiation budget (AET, heat load, e.g.) would predominate across </w:t>
       </w:r>
       <w:proofErr w:type="gramStart"/>
       <w:r>
@@ -4233,7 +4373,7 @@
       </w:r>
       <w:proofErr w:type="gramEnd"/>
       <w:r>
-        <w:t xml:space="preserve"> the watershed.</w:t>
+        <w:t xml:space="preserve"> the watershed. </w:t>
       </w:r>
     </w:p>
     <w:p>
@@ -4242,7 +4382,7 @@
       </w:pPr>
       <w:r>
         <w:lastRenderedPageBreak/>
-        <w:t>Although several studies have identified discontinuities in tree responses to drought and to temperature across elevation gradients, the estimated elevational threshold is extremely uncertain, reported from 800 m to 3200 m (</w:t>
+        <w:t>Instead, soil AWC, SWE, and ∆SWE were the dominant signals across the elevational range. Although several studies have identified discontinuities in tree responses to drought and to temperature across elevation gradients, the estimated elevational threshold is extremely uncertain, reported from 800 m to 3200 m (</w:t>
       </w:r>
       <w:proofErr w:type="spellStart"/>
       <w:r>
@@ -4274,7 +4414,7 @@
       </w:r>
       <w:proofErr w:type="spellEnd"/>
       <w:r>
-        <w:t xml:space="preserve"> et al. 2023) to 30 º C (</w:t>
+        <w:t xml:space="preserve"> et al. 2023) to 30 º C (</w:t>
       </w:r>
       <w:proofErr w:type="spellStart"/>
       <w:r>
@@ -4282,7 +4422,7 @@
       </w:r>
       <w:proofErr w:type="spellEnd"/>
       <w:r>
-        <w:t xml:space="preserve"> 2022). This might lead us to the conclusion that despite its high elevation, ours is not an essentially energy-limited system, and variability in snow accumulation, melt rate, and available water dictate the spatial pattern of forest structure more so than variability in radiative factors.</w:t>
+        <w:t xml:space="preserve"> 2022). This might lead to the conclusion that despite its high elevation, ours is not an essentially energy-limited system, and variability in snow accumulation, melt rate, and available water dictate the spatial pattern of forest structure more so than variability in radiative factors. However, this conclusion seems unlikely because of prior evidence of strong spring and summer energy limitation in this watershed (Chen et al. 2021). </w:t>
       </w:r>
     </w:p>
     <w:p>
@@ -4290,7 +4430,19 @@
         <w:pStyle w:val="BodyText"/>
       </w:pPr>
       <w:r>
-        <w:t>Another interpretation is that the W-E limitation threshold may not map tightly to an elevational or temperature line but stands as more of a function of moisture and evaporative demand. In this sense, our results may still agree in principle with Stephenson and Urban’s concept of the landscape’s physical template. If factors contributing to the energy balance have less leverage on structural variability than factors that drive the water balance, it may mean that W-E threshold has more of a mosaic expression on the landscape than previously thought, an inference that could easily be missed using spatially discontinuous plot- or transect-based observations.</w:t>
+        <w:t xml:space="preserve">An alternate interpretation is that the W-E limitation threshold may not map tightly to an elevational or temperature threshold. Rather, in keeping with Stephenson and Urban, water-energy limitation may be more of a function of (potentially asynchronous) patterns of moisture availability and radiative forcing, which could have a more mosaic expression on the landscape than a simple temperature </w:t>
+      </w:r>
+      <w:proofErr w:type="spellStart"/>
+      <w:r>
+        <w:t>threshould</w:t>
+      </w:r>
+      <w:proofErr w:type="spellEnd"/>
+      <w:r>
+        <w:t xml:space="preserve"> might suggest. This </w:t>
+      </w:r>
+      <w:r>
+        <w:lastRenderedPageBreak/>
+        <w:t>expression could easily be missed using spatially discontinuous plot- or gradient-based observations.</w:t>
       </w:r>
     </w:p>
     <w:p>
@@ -4298,8 +4450,23 @@
         <w:pStyle w:val="BodyText"/>
       </w:pPr>
       <w:r>
-        <w:lastRenderedPageBreak/>
-        <w:t>Complicating this explanation somewhat is the apparent importance of elevation. Elevation is often used to proxy mean temperature via lapse rate. However, it is the case that both low elevation sites and high elevation sites may experience temperature limitation.</w:t>
+        <w:t xml:space="preserve">A third interpretation, importantly, acknowledge some uncertainty in the extent to which SWE and ∆SWE act as independent constraints on forest structure, rather than integrators of other </w:t>
+      </w:r>
+      <w:proofErr w:type="spellStart"/>
+      <w:r>
+        <w:t>topoclimatic</w:t>
+      </w:r>
+      <w:proofErr w:type="spellEnd"/>
+      <w:r>
+        <w:t xml:space="preserve"> drivers. SWE and ∆SWE proxy both winter precipitation input </w:t>
+      </w:r>
+      <w:proofErr w:type="gramStart"/>
+      <w:r>
+        <w:t>and also</w:t>
+      </w:r>
+      <w:proofErr w:type="gramEnd"/>
+      <w:r>
+        <w:t xml:space="preserve"> net energy balance. The positive correlation between SWE and elevation (R=0.58; Fig. S4) points to the influence of radiation on this value. In our study design, it was not possible to quantitatively disentangle the interactive effects of water and energy balance on SWE and ∆SWE, and it is likely that these factors' influence on forest structure has as much to do with their constraints on growing season as with moisture subsidy.</w:t>
       </w:r>
     </w:p>
     <w:p>
@@ -4334,11 +4501,8 @@
         <w:pStyle w:val="BodyText"/>
       </w:pPr>
       <w:r>
-        <w:t xml:space="preserve">Quantifying the drivers of fine-scale heterogeneity in the structure, composition, and function of montane and subalpine forests is important for several reasons. First, understanding the factors that shape landscape vegetation patterns remains a foundational question in ecology and conservation (Waring and Running 1998, Turner and Gardner 2015). Second, as in most systems that face the imminent prospect of novel drought and disturbance regimes, there is a need for reference data against which scientists and managers can observe change (Millar et al. 2007). Third, understanding the drivers of heterogeneity is essential for forecasting how mountain forests will respond to regional environmental </w:t>
-      </w:r>
-      <w:r>
         <w:lastRenderedPageBreak/>
-        <w:t>change, and for devising conservation and management strategies that promote forest resilience. Finally, there is a need for both data and inferential analyses that can be used to initialize and benchmark terrestrial ecosystem models used to predict vegetation and flux responses to perturbations (</w:t>
+        <w:t>Quantifying the drivers of fine-scale heterogeneity in the structure, composition, and function of montane and subalpine forests is important for several reasons. First, understanding the factors that shape landscape vegetation patterns remains a foundational question in ecology and conservation (Waring and Running 1998, Turner and Gardner 2015). Second, as in most systems that face the imminent prospect of novel drought and disturbance regimes, there is a need for reference data against which scientists and managers can observe change (Millar et al. 2007). Third, understanding the drivers of heterogeneity is essential for forecasting how mountain forests will respond to regional environmental change, and for devising conservation and management strategies that promote forest resilience. Finally, there is a need for both data and inferential analyses that can be used to initialize and benchmark terrestrial ecosystem models used to predict vegetation and flux responses to perturbations (</w:t>
       </w:r>
       <w:proofErr w:type="spellStart"/>
       <w:r>
@@ -4362,7 +4526,11 @@
         <w:pStyle w:val="BodyText"/>
       </w:pPr>
       <w:r>
-        <w:t>One upshot of our results is straightforward: that evaluating forest structure and its state-factor covariates using spatially continuous data reveals novel and, to a certain degree, unanticipated inferences about their relationships. It may indeed be the case that plot and transect data miss important dimensions of variability in vegetation and environmental gradients, though it will be important to evaluate this claim in other subalpine mixed-conifer domains to verify that these relationships generalize beyond a single watershed.</w:t>
+        <w:t xml:space="preserve">One upshot of our results is straightforward: that evaluating forest structure and its state-factor covariates using spatially continuous data reveals novel and, to a certain degree, unanticipated inferences about their relationships. It may indeed be the case that plot and transect data miss important dimensions of variability in vegetation and environmental </w:t>
+      </w:r>
+      <w:r>
+        <w:lastRenderedPageBreak/>
+        <w:t>gradients, though it will be important to evaluate this claim in other subalpine mixed-conifer domains to verify that these relationships generalize beyond a single watershed.</w:t>
       </w:r>
     </w:p>
     <w:p>
@@ -4388,11 +4556,7 @@
       </w:r>
       <w:proofErr w:type="spellEnd"/>
       <w:r>
-        <w:t xml:space="preserve"> function in a Rocky Mountain </w:t>
-      </w:r>
-      <w:r>
-        <w:lastRenderedPageBreak/>
-        <w:t xml:space="preserve">subalpine watershed”), the Energy and Resources Group, UC Berkeley (Berkeley, CA, USA), and the Rocky Mountain Biological Lab (RMBL, Gothic, CO, USA). The authors would additionally like to thank RMBL for assistance with field site access, research permitting, and GNSS data acquisition. We also thank Hilary Henry, Sophia Bagshaw, Sarah </w:t>
+        <w:t xml:space="preserve"> function in a Rocky Mountain subalpine watershed”), the Energy and Resources Group, UC Berkeley (Berkeley, CA, USA), and the Rocky Mountain Biological Lab (RMBL, Gothic, CO, USA). The authors would additionally like to thank RMBL for assistance with field site access, research permitting, and GNSS data acquisition. We also thank Hilary Henry, Sophia Bagshaw, Sarah </w:t>
       </w:r>
       <w:proofErr w:type="spellStart"/>
       <w:r>

</xml_diff>